<commit_message>
Finalmente ah sido finalizado el reto final.
</commit_message>
<xml_diff>
--- a/Docs/Informe de complejidad Reto 4.docx
+++ b/Docs/Informe de complejidad Reto 4.docx
@@ -1759,7 +1759,6 @@
           <w:szCs w:val="26"/>
         </w:rPr>
       </w:pPr>
-      <w:bookmarkStart w:id="0" w:name="_GoBack"/>
       <w:r>
         <w:rPr>
           <w:noProof/>
@@ -1780,7 +1779,51 @@
           </wp:inline>
         </w:drawing>
       </w:r>
-      <w:bookmarkEnd w:id="0"/>
+    </w:p>
+    <w:p>
+      <w:pPr>
+        <w:rPr>
+          <w:color w:val="000000"/>
+          <w:u w:val="single"/>
+        </w:rPr>
+      </w:pPr>
+      <w:r>
+        <w:rPr>
+          <w:b/>
+          <w:color w:val="000000"/>
+        </w:rPr>
+        <w:t xml:space="preserve">Complejidad temporal carga de datos: </w:t>
+      </w:r>
+      <w:r>
+        <w:rPr>
+          <w:color w:val="000000"/>
+          <w:u w:val="single"/>
+        </w:rPr>
+        <w:t>O (n)</w:t>
+      </w:r>
+    </w:p>
+    <w:p>
+      <w:pPr>
+        <w:rPr>
+          <w:color w:val="000000"/>
+        </w:rPr>
+      </w:pPr>
+      <w:r>
+        <w:rPr>
+          <w:color w:val="000000"/>
+        </w:rPr>
+        <w:t>Para cargar los datos se debe recorrer ambos archivos y por cada avistamiento meterlo a su respecto índice pero nunca se recorrer más de una vez el archivo.</w:t>
+      </w:r>
+    </w:p>
+    <w:p>
+      <w:pPr>
+        <w:rPr>
+          <w:b/>
+          <w:color w:val="000000"/>
+          <w:sz w:val="26"/>
+          <w:szCs w:val="26"/>
+        </w:rPr>
+      </w:pPr>
     </w:p>
     <w:p>
       <w:pPr>
@@ -1814,18 +1857,141 @@
     <w:p>
       <w:pPr>
         <w:rPr>
+          <w:color w:val="000000"/>
+          <w:u w:val="single"/>
+        </w:rPr>
+      </w:pPr>
+      <w:r>
+        <w:rPr>
+          <w:b/>
+          <w:color w:val="000000"/>
+        </w:rPr>
+        <w:t xml:space="preserve">Complejidad temporal carga de datos: </w:t>
+      </w:r>
+      <w:r>
+        <w:rPr>
+          <w:color w:val="000000"/>
+          <w:u w:val="single"/>
+        </w:rPr>
+        <w:t>O (</w:t>
+      </w:r>
+      <w:proofErr w:type="spellStart"/>
+      <w:r>
+        <w:rPr>
+          <w:color w:val="000000"/>
+          <w:u w:val="single"/>
+        </w:rPr>
+        <w:t>n</w:t>
+      </w:r>
+      <w:r>
+        <w:rPr>
+          <w:color w:val="000000"/>
+          <w:u w:val="single"/>
+        </w:rPr>
+        <w:t>log</w:t>
+      </w:r>
+      <w:proofErr w:type="spellEnd"/>
+      <w:r>
+        <w:rPr>
+          <w:color w:val="000000"/>
+          <w:u w:val="single"/>
+        </w:rPr>
+        <w:t>(n)</w:t>
+      </w:r>
+      <w:r>
+        <w:rPr>
+          <w:color w:val="000000"/>
+          <w:u w:val="single"/>
+        </w:rPr>
+        <w:t>)</w:t>
+      </w:r>
+    </w:p>
+    <w:p>
+      <w:pPr>
+        <w:rPr>
+          <w:color w:val="000000"/>
+        </w:rPr>
+      </w:pPr>
+      <w:r>
+        <w:rPr>
+          <w:color w:val="000000"/>
+        </w:rPr>
+        <w:t xml:space="preserve">Las operaciones con mayor complejidad del código son O(V) para sacar los vertices del grafo, O(V+E) para las operaciones </w:t>
+      </w:r>
+      <w:proofErr w:type="spellStart"/>
+      <w:r>
+        <w:rPr>
+          <w:color w:val="000000"/>
+        </w:rPr>
+        <w:t>indegree</w:t>
+      </w:r>
+      <w:proofErr w:type="spellEnd"/>
+      <w:r>
+        <w:rPr>
+          <w:color w:val="000000"/>
+        </w:rPr>
+        <w:t xml:space="preserve"> y </w:t>
+      </w:r>
+      <w:proofErr w:type="spellStart"/>
+      <w:r>
+        <w:rPr>
+          <w:color w:val="000000"/>
+        </w:rPr>
+        <w:t>outdegree</w:t>
+      </w:r>
+      <w:proofErr w:type="spellEnd"/>
+      <w:r>
+        <w:rPr>
+          <w:color w:val="000000"/>
+        </w:rPr>
+        <w:t xml:space="preserve"> y el merge </w:t>
+      </w:r>
+      <w:proofErr w:type="spellStart"/>
+      <w:r>
+        <w:rPr>
+          <w:color w:val="000000"/>
+        </w:rPr>
+        <w:t>sort</w:t>
+      </w:r>
+      <w:proofErr w:type="spellEnd"/>
+      <w:r>
+        <w:rPr>
+          <w:color w:val="000000"/>
+        </w:rPr>
+        <w:t xml:space="preserve"> que se hace para obtener los </w:t>
+      </w:r>
+      <w:r>
+        <w:rPr>
+          <w:color w:val="000000"/>
+        </w:rPr>
+        <w:lastRenderedPageBreak/>
+        <w:t xml:space="preserve">aeropuertos con mayor interconexión lo cual tiene una complejidad de O(n(log(n)) por lo que este toma prioridad al ser el de mayor complejidad, en este caso n corresponde a los vertices que tienen al menos una salida o entrada por lo que n es un valor muy cercano a V. </w:t>
+      </w:r>
+    </w:p>
+    <w:p>
+      <w:pPr>
+        <w:rPr>
           <w:b/>
           <w:color w:val="000000"/>
           <w:sz w:val="26"/>
           <w:szCs w:val="26"/>
         </w:rPr>
       </w:pPr>
+    </w:p>
+    <w:p>
+      <w:pPr>
+        <w:rPr>
+          <w:b/>
+          <w:color w:val="000000"/>
+          <w:sz w:val="26"/>
+          <w:szCs w:val="26"/>
+        </w:rPr>
+      </w:pPr>
       <w:r>
         <w:rPr>
           <w:noProof/>
           <w:lang w:val="en-US"/>
         </w:rPr>
-        <w:lastRenderedPageBreak/>
         <w:drawing>
           <wp:inline distT="0" distB="0" distL="0" distR="0" wp14:anchorId="0F279E22" wp14:editId="2B222DEF">
             <wp:extent cx="4505325" cy="2703195"/>
@@ -1844,6 +2010,79 @@
     <w:p>
       <w:pPr>
         <w:rPr>
+          <w:color w:val="000000"/>
+          <w:u w:val="single"/>
+        </w:rPr>
+      </w:pPr>
+      <w:r>
+        <w:rPr>
+          <w:b/>
+          <w:color w:val="000000"/>
+        </w:rPr>
+        <w:t xml:space="preserve">Complejidad temporal carga de datos: </w:t>
+      </w:r>
+      <w:proofErr w:type="gramStart"/>
+      <w:r>
+        <w:rPr>
+          <w:color w:val="000000"/>
+        </w:rPr>
+        <w:t>O(</w:t>
+      </w:r>
+      <w:proofErr w:type="gramEnd"/>
+      <w:r>
+        <w:rPr>
+          <w:color w:val="000000"/>
+        </w:rPr>
+        <w:t>1)</w:t>
+      </w:r>
+    </w:p>
+    <w:p>
+      <w:pPr>
+        <w:rPr>
+          <w:b/>
+          <w:color w:val="000000"/>
+          <w:sz w:val="26"/>
+          <w:szCs w:val="26"/>
+        </w:rPr>
+      </w:pPr>
+      <w:r>
+        <w:rPr>
+          <w:color w:val="000000"/>
+        </w:rPr>
+        <w:t xml:space="preserve">Durante la carga, hacemos el algoritmo de </w:t>
+      </w:r>
+      <w:proofErr w:type="spellStart"/>
+      <w:r>
+        <w:rPr>
+          <w:color w:val="000000"/>
+        </w:rPr>
+        <w:t>Kosaraju</w:t>
+      </w:r>
+      <w:proofErr w:type="spellEnd"/>
+      <w:r>
+        <w:rPr>
+          <w:color w:val="000000"/>
+        </w:rPr>
+        <w:t xml:space="preserve">, con complejidad O(k). Esto significa que al ejecutar el requerimiento 2, tenemos toda la información sobre los componentes fuertemente conectados y solamente se tiene que sacar un valor de un diccionario, lo cual es </w:t>
+      </w:r>
+      <w:proofErr w:type="gramStart"/>
+      <w:r>
+        <w:rPr>
+          <w:color w:val="000000"/>
+        </w:rPr>
+        <w:t>O(</w:t>
+      </w:r>
+      <w:proofErr w:type="gramEnd"/>
+      <w:r>
+        <w:rPr>
+          <w:color w:val="000000"/>
+        </w:rPr>
+        <w:t>1) por definición.</w:t>
+      </w:r>
+    </w:p>
+    <w:p>
+      <w:pPr>
+        <w:rPr>
           <w:b/>
           <w:color w:val="000000"/>
           <w:sz w:val="26"/>
@@ -1873,18 +2112,206 @@
     <w:p>
       <w:pPr>
         <w:rPr>
+          <w:color w:val="000000"/>
+          <w:u w:val="single"/>
+        </w:rPr>
+      </w:pPr>
+      <w:r>
+        <w:rPr>
+          <w:b/>
+          <w:color w:val="000000"/>
+        </w:rPr>
+        <w:t xml:space="preserve">Complejidad temporal carga de datos: </w:t>
+      </w:r>
+      <w:r>
+        <w:rPr>
+          <w:color w:val="000000"/>
+        </w:rPr>
+        <w:t>O</w:t>
+      </w:r>
+      <w:r>
+        <w:rPr>
+          <w:color w:val="000000"/>
+        </w:rPr>
+        <w:t xml:space="preserve"> </w:t>
+      </w:r>
+      <w:r>
+        <w:rPr>
+          <w:color w:val="000000"/>
+        </w:rPr>
+        <w:t xml:space="preserve">(E + log(V)) (E: </w:t>
+      </w:r>
+      <w:proofErr w:type="spellStart"/>
+      <w:r>
+        <w:rPr>
+          <w:color w:val="000000"/>
+        </w:rPr>
+        <w:t>edges</w:t>
+      </w:r>
+      <w:proofErr w:type="spellEnd"/>
+      <w:r>
+        <w:rPr>
+          <w:color w:val="000000"/>
+        </w:rPr>
+        <w:t xml:space="preserve"> en grafo, V: vertices en </w:t>
+      </w:r>
+      <w:proofErr w:type="gramStart"/>
+      <w:r>
+        <w:rPr>
+          <w:color w:val="000000"/>
+        </w:rPr>
+        <w:t>grafo )</w:t>
+      </w:r>
+      <w:proofErr w:type="gramEnd"/>
+    </w:p>
+    <w:p>
+      <w:pPr>
+        <w:rPr>
+          <w:color w:val="000000"/>
+        </w:rPr>
+      </w:pPr>
+      <w:r>
+        <w:rPr>
+          <w:color w:val="000000"/>
+        </w:rPr>
+        <w:lastRenderedPageBreak/>
+        <w:t xml:space="preserve">Los dos procesos que consumen </w:t>
+      </w:r>
+      <w:r>
+        <w:rPr>
+          <w:color w:val="000000"/>
+        </w:rPr>
+        <w:t>más</w:t>
+      </w:r>
+      <w:r>
+        <w:rPr>
+          <w:color w:val="000000"/>
+        </w:rPr>
+        <w:t xml:space="preserve"> recursos en el grafo son </w:t>
+      </w:r>
+      <w:proofErr w:type="spellStart"/>
+      <w:r>
+        <w:rPr>
+          <w:color w:val="000000"/>
+        </w:rPr>
+        <w:t>cityToAirport</w:t>
+      </w:r>
+      <w:proofErr w:type="spellEnd"/>
+      <w:r>
+        <w:rPr>
+          <w:color w:val="000000"/>
+        </w:rPr>
+        <w:t xml:space="preserve"> y </w:t>
+      </w:r>
+      <w:proofErr w:type="spellStart"/>
+      <w:r>
+        <w:rPr>
+          <w:color w:val="000000"/>
+        </w:rPr>
+        <w:t>Dijsktra</w:t>
+      </w:r>
+      <w:proofErr w:type="spellEnd"/>
+      <w:r>
+        <w:rPr>
+          <w:color w:val="000000"/>
+        </w:rPr>
+        <w:t xml:space="preserve">. Sin embargo, el promedio de intentos y de tiempo de </w:t>
+      </w:r>
+      <w:r>
+        <w:rPr>
+          <w:color w:val="000000"/>
+        </w:rPr>
+        <w:t>búsqueda</w:t>
+      </w:r>
+      <w:r>
+        <w:rPr>
+          <w:color w:val="000000"/>
+        </w:rPr>
+        <w:t xml:space="preserve"> para encontrar una ciudad usando el arbol es mucho menor a la cantidad de </w:t>
+      </w:r>
+      <w:proofErr w:type="spellStart"/>
+      <w:r>
+        <w:rPr>
+          <w:color w:val="000000"/>
+        </w:rPr>
+        <w:t>edges</w:t>
+      </w:r>
+      <w:proofErr w:type="spellEnd"/>
+      <w:r>
+        <w:rPr>
+          <w:color w:val="000000"/>
+        </w:rPr>
+        <w:t xml:space="preserve"> en el grafo, por lo cual, </w:t>
+      </w:r>
+      <w:proofErr w:type="spellStart"/>
+      <w:r>
+        <w:rPr>
+          <w:color w:val="000000"/>
+        </w:rPr>
+        <w:t>dijisktra</w:t>
+      </w:r>
+      <w:proofErr w:type="spellEnd"/>
+      <w:r>
+        <w:rPr>
+          <w:color w:val="000000"/>
+        </w:rPr>
+        <w:t xml:space="preserve"> tiene prioridad en complejidad, y toma la complejidad total </w:t>
+      </w:r>
+      <w:r>
+        <w:rPr>
+          <w:color w:val="000000"/>
+        </w:rPr>
+        <w:t>del</w:t>
+      </w:r>
+      <w:r>
+        <w:rPr>
+          <w:color w:val="000000"/>
+        </w:rPr>
+        <w:t xml:space="preserve"> </w:t>
+      </w:r>
+      <w:r>
+        <w:rPr>
+          <w:color w:val="000000"/>
+        </w:rPr>
+        <w:t>requerimiento.</w:t>
+      </w:r>
+      <w:r>
+        <w:rPr>
+          <w:color w:val="000000"/>
+        </w:rPr>
+        <w:t xml:space="preserve"> Complejidad</w:t>
+      </w:r>
+      <w:r>
+        <w:rPr>
+          <w:color w:val="000000"/>
+        </w:rPr>
+        <w:t xml:space="preserve"> de O(E+V) que es menor por lo que el algoritmo de prim tiene prioridad.</w:t>
+      </w:r>
+    </w:p>
+    <w:p>
+      <w:pPr>
+        <w:rPr>
           <w:b/>
           <w:color w:val="000000"/>
           <w:sz w:val="26"/>
           <w:szCs w:val="26"/>
         </w:rPr>
       </w:pPr>
+    </w:p>
+    <w:p>
+      <w:pPr>
+        <w:rPr>
+          <w:b/>
+          <w:color w:val="000000"/>
+          <w:sz w:val="26"/>
+          <w:szCs w:val="26"/>
+        </w:rPr>
+      </w:pPr>
       <w:r>
         <w:rPr>
           <w:noProof/>
           <w:lang w:val="en-US"/>
         </w:rPr>
-        <w:lastRenderedPageBreak/>
         <w:drawing>
           <wp:inline distT="0" distB="0" distL="0" distR="0" wp14:anchorId="0D480509" wp14:editId="2C63D332">
             <wp:extent cx="4505325" cy="2703195"/>
@@ -1903,17 +2330,69 @@
     <w:p>
       <w:pPr>
         <w:rPr>
+          <w:color w:val="000000"/>
+          <w:u w:val="single"/>
+        </w:rPr>
+      </w:pPr>
+      <w:r>
+        <w:rPr>
+          <w:b/>
+          <w:color w:val="000000"/>
+        </w:rPr>
+        <w:t xml:space="preserve">Complejidad temporal carga de datos: </w:t>
+      </w:r>
+      <w:r>
+        <w:rPr>
+          <w:color w:val="000000"/>
+          <w:u w:val="single"/>
+        </w:rPr>
+        <w:t>O(E*log(V))</w:t>
+      </w:r>
+    </w:p>
+    <w:p>
+      <w:pPr>
+        <w:rPr>
+          <w:color w:val="000000"/>
+        </w:rPr>
+      </w:pPr>
+      <w:r>
+        <w:rPr>
+          <w:color w:val="000000"/>
+        </w:rPr>
+        <w:t>Para este requerimiento se requiere hacer un arbol de expansion minima sobre el grafo no dirigido para lo cual se usa el algoritmo prim (eager)</w:t>
+      </w:r>
+      <w:r>
+        <w:rPr>
+          <w:color w:val="000000"/>
+        </w:rPr>
+        <w:t xml:space="preserve"> lo cual tiene una complejidad de O(E*log(V)) siendo E los arcos y V los vertices, se hace tambien un DFS, sin embargo, esta operación tiene una complejidad de O(E+V) que es menor por lo que el algoritmo de prim tiene prioridad.</w:t>
+      </w:r>
+    </w:p>
+    <w:p>
+      <w:pPr>
+        <w:rPr>
           <w:b/>
           <w:color w:val="000000"/>
           <w:sz w:val="26"/>
           <w:szCs w:val="26"/>
         </w:rPr>
       </w:pPr>
+    </w:p>
+    <w:p>
+      <w:pPr>
+        <w:rPr>
+          <w:b/>
+          <w:color w:val="000000"/>
+          <w:sz w:val="26"/>
+          <w:szCs w:val="26"/>
+        </w:rPr>
+      </w:pPr>
       <w:r>
         <w:rPr>
           <w:noProof/>
           <w:lang w:val="en-US"/>
         </w:rPr>
+        <w:lastRenderedPageBreak/>
         <w:drawing>
           <wp:inline distT="0" distB="0" distL="0" distR="0" wp14:anchorId="229BF959" wp14:editId="438E64AB">
             <wp:extent cx="4505325" cy="2703195"/>
@@ -1929,7 +2408,54 @@
         </w:drawing>
       </w:r>
     </w:p>
-    <w:p/>
+    <w:p>
+      <w:pPr>
+        <w:rPr>
+          <w:color w:val="000000"/>
+          <w:u w:val="single"/>
+        </w:rPr>
+      </w:pPr>
+      <w:r>
+        <w:rPr>
+          <w:b/>
+          <w:color w:val="000000"/>
+        </w:rPr>
+        <w:t xml:space="preserve">Complejidad temporal carga de datos: </w:t>
+      </w:r>
+      <w:bookmarkStart w:id="0" w:name="_GoBack"/>
+      <w:bookmarkEnd w:id="0"/>
+      <w:r>
+        <w:rPr>
+          <w:u w:val="single"/>
+        </w:rPr>
+        <w:t>O(K)</w:t>
+      </w:r>
+      <w:r>
+        <w:t xml:space="preserve"> (K siendo cantidad de aeropuertos afectados)</w:t>
+      </w:r>
+    </w:p>
+    <w:p>
+      <w:r>
+        <w:rPr>
+          <w:color w:val="000000"/>
+        </w:rPr>
+        <w:t xml:space="preserve">El </w:t>
+      </w:r>
+      <w:r>
+        <w:t>requerimiento</w:t>
+      </w:r>
+      <w:r>
+        <w:t xml:space="preserve"> solamente necesita los aeropuertos, y esos se pueden encontrar en los sets y mapa. Todas estas operaciones son </w:t>
+      </w:r>
+      <w:proofErr w:type="gramStart"/>
+      <w:r>
+        <w:t>O(</w:t>
+      </w:r>
+      <w:proofErr w:type="gramEnd"/>
+      <w:r>
+        <w:t>1), sin embargo, pasando valores de un tipo de lista a otra es O(K), por lo cual el rendimiento total es O(K)</w:t>
+      </w:r>
+    </w:p>
     <w:sectPr>
       <w:pgSz w:w="12240" w:h="15840"/>
       <w:pgMar w:top="1417" w:right="1701" w:bottom="1417" w:left="1701" w:header="708" w:footer="708" w:gutter="0"/>
@@ -2332,7 +2858,7 @@
   </w:latentStyles>
   <w:style w:type="paragraph" w:default="1" w:styleId="Normal">
     <w:name w:val="Normal"/>
-    <w:rsid w:val="006B2381"/>
+    <w:rsid w:val="003C293B"/>
     <w:pPr>
       <w:spacing w:line="256" w:lineRule="auto"/>
     </w:pPr>

</xml_diff>